<commit_message>
Figures and materials chapter
</commit_message>
<xml_diff>
--- a/Meeting_notes/Nov 19 2013.docx
+++ b/Meeting_notes/Nov 19 2013.docx
@@ -6,8 +6,6 @@
       <w:pPr>
         <w:pStyle w:val="Heading1"/>
       </w:pPr>
-      <w:bookmarkStart w:id="0" w:name="_GoBack"/>
-      <w:bookmarkEnd w:id="0"/>
       <w:r>
         <w:t xml:space="preserve">Meeting </w:t>
       </w:r>
@@ -18,7 +16,7 @@
         <w:t xml:space="preserve"> </w:t>
       </w:r>
       <w:r>
-        <w:t>12</w:t>
+        <w:t>19</w:t>
       </w:r>
       <w:r>
         <w:rPr>
@@ -34,7 +32,11 @@
       </w:r>
     </w:p>
     <w:p/>
-    <w:p/>
+    <w:p>
+      <w:r>
+        <w:t>Agenda:</w:t>
+      </w:r>
+    </w:p>
     <w:p>
       <w:pPr>
         <w:pStyle w:val="ListParagraph"/>
@@ -44,7 +46,7 @@
         </w:numPr>
       </w:pPr>
       <w:r>
-        <w:t>Add K tank to sector in Figure 2.1</w:t>
+        <w:t>Value</w:t>
       </w:r>
     </w:p>
     <w:p>
@@ -56,7 +58,7 @@
         </w:numPr>
       </w:pPr>
       <w:r>
-        <w:t>Discuss no energy flow for Fig 2.1 – foreshadow breaking out energy flows later</w:t>
+        <w:t>Materials additions</w:t>
       </w:r>
     </w:p>
     <w:p>
@@ -67,6 +69,120 @@
           <w:numId w:val="15"/>
         </w:numPr>
       </w:pPr>
+    </w:p>
+    <w:p/>
+    <w:p/>
+    <w:p>
+      <w:r>
+        <w:t>Action Points</w:t>
+      </w:r>
+    </w:p>
+    <w:p/>
+    <w:p>
+      <w:pPr>
+        <w:pStyle w:val="ListParagraph"/>
+        <w:numPr>
+          <w:ilvl w:val="0"/>
+          <w:numId w:val="16"/>
+        </w:numPr>
+      </w:pPr>
+      <w:r>
+        <w:t>Figure and table captions to TOC – how to make a figure title that is not the whole caption.</w:t>
+      </w:r>
+    </w:p>
+    <w:p>
+      <w:pPr>
+        <w:pStyle w:val="ListParagraph"/>
+        <w:numPr>
+          <w:ilvl w:val="0"/>
+          <w:numId w:val="16"/>
+        </w:numPr>
+      </w:pPr>
+      <w:r>
+        <w:t xml:space="preserve">Add </w:t>
+      </w:r>
+      <w:proofErr w:type="spellStart"/>
+      <w:r>
+        <w:t>X_gen</w:t>
+      </w:r>
+      <w:proofErr w:type="spellEnd"/>
+      <w:r>
+        <w:t xml:space="preserve"> </w:t>
+      </w:r>
+      <w:r>
+        <w:t xml:space="preserve">and </w:t>
+      </w:r>
+      <w:proofErr w:type="spellStart"/>
+      <w:r>
+        <w:t>X_dest</w:t>
+      </w:r>
+      <w:proofErr w:type="spellEnd"/>
+      <w:r>
+        <w:t xml:space="preserve"> </w:t>
+      </w:r>
+      <w:r>
+        <w:t>to Fig 5.1</w:t>
+      </w:r>
+    </w:p>
+    <w:p>
+      <w:pPr>
+        <w:pStyle w:val="ListParagraph"/>
+        <w:numPr>
+          <w:ilvl w:val="0"/>
+          <w:numId w:val="16"/>
+        </w:numPr>
+      </w:pPr>
+      <w:r>
+        <w:t>Add reference to Materials figure in section 5.2 discussion</w:t>
+      </w:r>
+    </w:p>
+    <w:p>
+      <w:pPr>
+        <w:pStyle w:val="ListParagraph"/>
+        <w:numPr>
+          <w:ilvl w:val="0"/>
+          <w:numId w:val="16"/>
+        </w:numPr>
+      </w:pPr>
+      <w:r>
+        <w:t xml:space="preserve">Signpost </w:t>
+      </w:r>
+      <w:proofErr w:type="spellStart"/>
+      <w:r>
+        <w:t>X_gen</w:t>
+      </w:r>
+      <w:proofErr w:type="spellEnd"/>
+      <w:r>
+        <w:t xml:space="preserve"> in materials chapter</w:t>
+      </w:r>
+    </w:p>
+    <w:p>
+      <w:pPr>
+        <w:pStyle w:val="ListParagraph"/>
+        <w:numPr>
+          <w:ilvl w:val="0"/>
+          <w:numId w:val="16"/>
+        </w:numPr>
+      </w:pPr>
+      <w:r>
+        <w:t>Calvin &amp; Hobbes</w:t>
+      </w:r>
+    </w:p>
+    <w:p>
+      <w:pPr>
+        <w:pStyle w:val="ListParagraph"/>
+        <w:numPr>
+          <w:ilvl w:val="0"/>
+          <w:numId w:val="16"/>
+        </w:numPr>
+      </w:pPr>
+      <w:r>
+        <w:t>Discuss the difference between ‘generation’ vs. ‘production’ and then ‘consumption’ vs. ‘destruction’</w:t>
+      </w:r>
+    </w:p>
+    <w:p>
+      <w:bookmarkStart w:id="0" w:name="_GoBack"/>
+      <w:bookmarkEnd w:id="0"/>
     </w:p>
     <w:sectPr>
       <w:pgSz w:w="12240" w:h="15840"/>
@@ -506,6 +622,119 @@
     </w:lvl>
   </w:abstractNum>
   <w:abstractNum w:abstractNumId="4">
+    <w:nsid w:val="427547E8"/>
+    <w:multiLevelType w:val="hybridMultilevel"/>
+    <w:tmpl w:val="9A16C566"/>
+    <w:lvl w:ilvl="0" w:tplc="04090001">
+      <w:start w:val="1"/>
+      <w:numFmt w:val="bullet"/>
+      <w:lvlText w:val=""/>
+      <w:lvlJc w:val="left"/>
+      <w:pPr>
+        <w:ind w:left="720" w:hanging="360"/>
+      </w:pPr>
+      <w:rPr>
+        <w:rFonts w:ascii="Symbol" w:hAnsi="Symbol" w:hint="default"/>
+      </w:rPr>
+    </w:lvl>
+    <w:lvl w:ilvl="1" w:tplc="04090003" w:tentative="1">
+      <w:start w:val="1"/>
+      <w:numFmt w:val="bullet"/>
+      <w:lvlText w:val="o"/>
+      <w:lvlJc w:val="left"/>
+      <w:pPr>
+        <w:ind w:left="1440" w:hanging="360"/>
+      </w:pPr>
+      <w:rPr>
+        <w:rFonts w:ascii="Courier New" w:hAnsi="Courier New" w:hint="default"/>
+      </w:rPr>
+    </w:lvl>
+    <w:lvl w:ilvl="2" w:tplc="04090005" w:tentative="1">
+      <w:start w:val="1"/>
+      <w:numFmt w:val="bullet"/>
+      <w:lvlText w:val=""/>
+      <w:lvlJc w:val="left"/>
+      <w:pPr>
+        <w:ind w:left="2160" w:hanging="360"/>
+      </w:pPr>
+      <w:rPr>
+        <w:rFonts w:ascii="Wingdings" w:hAnsi="Wingdings" w:hint="default"/>
+      </w:rPr>
+    </w:lvl>
+    <w:lvl w:ilvl="3" w:tplc="04090001" w:tentative="1">
+      <w:start w:val="1"/>
+      <w:numFmt w:val="bullet"/>
+      <w:lvlText w:val=""/>
+      <w:lvlJc w:val="left"/>
+      <w:pPr>
+        <w:ind w:left="2880" w:hanging="360"/>
+      </w:pPr>
+      <w:rPr>
+        <w:rFonts w:ascii="Symbol" w:hAnsi="Symbol" w:hint="default"/>
+      </w:rPr>
+    </w:lvl>
+    <w:lvl w:ilvl="4" w:tplc="04090003" w:tentative="1">
+      <w:start w:val="1"/>
+      <w:numFmt w:val="bullet"/>
+      <w:lvlText w:val="o"/>
+      <w:lvlJc w:val="left"/>
+      <w:pPr>
+        <w:ind w:left="3600" w:hanging="360"/>
+      </w:pPr>
+      <w:rPr>
+        <w:rFonts w:ascii="Courier New" w:hAnsi="Courier New" w:hint="default"/>
+      </w:rPr>
+    </w:lvl>
+    <w:lvl w:ilvl="5" w:tplc="04090005" w:tentative="1">
+      <w:start w:val="1"/>
+      <w:numFmt w:val="bullet"/>
+      <w:lvlText w:val=""/>
+      <w:lvlJc w:val="left"/>
+      <w:pPr>
+        <w:ind w:left="4320" w:hanging="360"/>
+      </w:pPr>
+      <w:rPr>
+        <w:rFonts w:ascii="Wingdings" w:hAnsi="Wingdings" w:hint="default"/>
+      </w:rPr>
+    </w:lvl>
+    <w:lvl w:ilvl="6" w:tplc="04090001" w:tentative="1">
+      <w:start w:val="1"/>
+      <w:numFmt w:val="bullet"/>
+      <w:lvlText w:val=""/>
+      <w:lvlJc w:val="left"/>
+      <w:pPr>
+        <w:ind w:left="5040" w:hanging="360"/>
+      </w:pPr>
+      <w:rPr>
+        <w:rFonts w:ascii="Symbol" w:hAnsi="Symbol" w:hint="default"/>
+      </w:rPr>
+    </w:lvl>
+    <w:lvl w:ilvl="7" w:tplc="04090003" w:tentative="1">
+      <w:start w:val="1"/>
+      <w:numFmt w:val="bullet"/>
+      <w:lvlText w:val="o"/>
+      <w:lvlJc w:val="left"/>
+      <w:pPr>
+        <w:ind w:left="5760" w:hanging="360"/>
+      </w:pPr>
+      <w:rPr>
+        <w:rFonts w:ascii="Courier New" w:hAnsi="Courier New" w:hint="default"/>
+      </w:rPr>
+    </w:lvl>
+    <w:lvl w:ilvl="8" w:tplc="04090005" w:tentative="1">
+      <w:start w:val="1"/>
+      <w:numFmt w:val="bullet"/>
+      <w:lvlText w:val=""/>
+      <w:lvlJc w:val="left"/>
+      <w:pPr>
+        <w:ind w:left="6480" w:hanging="360"/>
+      </w:pPr>
+      <w:rPr>
+        <w:rFonts w:ascii="Wingdings" w:hAnsi="Wingdings" w:hint="default"/>
+      </w:rPr>
+    </w:lvl>
+  </w:abstractNum>
+  <w:abstractNum w:abstractNumId="5">
     <w:nsid w:val="4669779E"/>
     <w:multiLevelType w:val="hybridMultilevel"/>
     <w:tmpl w:val="55086D1E"/>
@@ -618,7 +847,7 @@
       </w:rPr>
     </w:lvl>
   </w:abstractNum>
-  <w:abstractNum w:abstractNumId="5">
+  <w:abstractNum w:abstractNumId="6">
     <w:nsid w:val="4DDD4F37"/>
     <w:multiLevelType w:val="hybridMultilevel"/>
     <w:tmpl w:val="79D2CA28"/>
@@ -731,7 +960,7 @@
       </w:rPr>
     </w:lvl>
   </w:abstractNum>
-  <w:abstractNum w:abstractNumId="6">
+  <w:abstractNum w:abstractNumId="7">
     <w:nsid w:val="4E9A27C4"/>
     <w:multiLevelType w:val="hybridMultilevel"/>
     <w:tmpl w:val="6C46474A"/>
@@ -844,7 +1073,7 @@
       </w:rPr>
     </w:lvl>
   </w:abstractNum>
-  <w:abstractNum w:abstractNumId="7">
+  <w:abstractNum w:abstractNumId="8">
     <w:nsid w:val="4EEF7811"/>
     <w:multiLevelType w:val="hybridMultilevel"/>
     <w:tmpl w:val="162CF172"/>
@@ -957,7 +1186,7 @@
       </w:rPr>
     </w:lvl>
   </w:abstractNum>
-  <w:abstractNum w:abstractNumId="8">
+  <w:abstractNum w:abstractNumId="9">
     <w:nsid w:val="56635F2B"/>
     <w:multiLevelType w:val="hybridMultilevel"/>
     <w:tmpl w:val="6ECCE320"/>
@@ -1070,7 +1299,7 @@
       </w:rPr>
     </w:lvl>
   </w:abstractNum>
-  <w:abstractNum w:abstractNumId="9">
+  <w:abstractNum w:abstractNumId="10">
     <w:nsid w:val="58823194"/>
     <w:multiLevelType w:val="hybridMultilevel"/>
     <w:tmpl w:val="7CC411EC"/>
@@ -1183,7 +1412,7 @@
       </w:rPr>
     </w:lvl>
   </w:abstractNum>
-  <w:abstractNum w:abstractNumId="10">
+  <w:abstractNum w:abstractNumId="11">
     <w:nsid w:val="58A7500C"/>
     <w:multiLevelType w:val="hybridMultilevel"/>
     <w:tmpl w:val="A2484FE6"/>
@@ -1296,7 +1525,7 @@
       </w:rPr>
     </w:lvl>
   </w:abstractNum>
-  <w:abstractNum w:abstractNumId="11">
+  <w:abstractNum w:abstractNumId="12">
     <w:nsid w:val="5D3E5740"/>
     <w:multiLevelType w:val="hybridMultilevel"/>
     <w:tmpl w:val="EBBC212C"/>
@@ -1409,7 +1638,7 @@
       </w:rPr>
     </w:lvl>
   </w:abstractNum>
-  <w:abstractNum w:abstractNumId="12">
+  <w:abstractNum w:abstractNumId="13">
     <w:nsid w:val="66D7140B"/>
     <w:multiLevelType w:val="hybridMultilevel"/>
     <w:tmpl w:val="19DA2D54"/>
@@ -1522,7 +1751,7 @@
       </w:rPr>
     </w:lvl>
   </w:abstractNum>
-  <w:abstractNum w:abstractNumId="13">
+  <w:abstractNum w:abstractNumId="14">
     <w:nsid w:val="695D57B2"/>
     <w:multiLevelType w:val="hybridMultilevel"/>
     <w:tmpl w:val="9CB09D62"/>
@@ -1635,7 +1864,7 @@
       </w:rPr>
     </w:lvl>
   </w:abstractNum>
-  <w:abstractNum w:abstractNumId="14">
+  <w:abstractNum w:abstractNumId="15">
     <w:nsid w:val="70C80B09"/>
     <w:multiLevelType w:val="hybridMultilevel"/>
     <w:tmpl w:val="243EC8A6"/>
@@ -1752,46 +1981,49 @@
     <w:abstractNumId w:val="1"/>
   </w:num>
   <w:num w:numId="2">
+    <w:abstractNumId w:val="13"/>
+  </w:num>
+  <w:num w:numId="3">
     <w:abstractNumId w:val="12"/>
   </w:num>
-  <w:num w:numId="3">
-    <w:abstractNumId w:val="11"/>
-  </w:num>
   <w:num w:numId="4">
-    <w:abstractNumId w:val="8"/>
+    <w:abstractNumId w:val="9"/>
   </w:num>
   <w:num w:numId="5">
-    <w:abstractNumId w:val="13"/>
+    <w:abstractNumId w:val="14"/>
   </w:num>
   <w:num w:numId="6">
     <w:abstractNumId w:val="3"/>
   </w:num>
   <w:num w:numId="7">
-    <w:abstractNumId w:val="5"/>
+    <w:abstractNumId w:val="6"/>
   </w:num>
   <w:num w:numId="8">
-    <w:abstractNumId w:val="14"/>
+    <w:abstractNumId w:val="15"/>
   </w:num>
   <w:num w:numId="9">
-    <w:abstractNumId w:val="6"/>
+    <w:abstractNumId w:val="7"/>
   </w:num>
   <w:num w:numId="10">
-    <w:abstractNumId w:val="9"/>
+    <w:abstractNumId w:val="10"/>
   </w:num>
   <w:num w:numId="11">
     <w:abstractNumId w:val="2"/>
   </w:num>
   <w:num w:numId="12">
-    <w:abstractNumId w:val="10"/>
+    <w:abstractNumId w:val="11"/>
   </w:num>
   <w:num w:numId="13">
-    <w:abstractNumId w:val="4"/>
+    <w:abstractNumId w:val="5"/>
   </w:num>
   <w:num w:numId="14">
-    <w:abstractNumId w:val="7"/>
+    <w:abstractNumId w:val="8"/>
   </w:num>
   <w:num w:numId="15">
     <w:abstractNumId w:val="0"/>
+  </w:num>
+  <w:num w:numId="16">
+    <w:abstractNumId w:val="4"/>
   </w:num>
 </w:numbering>
 </file>

</xml_diff>